<commit_message>
Da Revisionare- Use Case Utente e Scenari Utente COMPLETI
</commit_message>
<xml_diff>
--- a/Documentazione/RAD- UniversityFantaLeague - v1.docx
+++ b/Documentazione/RAD- UniversityFantaLeague - v1.docx
@@ -18414,7 +18414,7 @@
                 <w:sz w:val="28"/>
                 <w:szCs w:val="28"/>
               </w:rPr>
-              <w:t>Squadra</w:t>
+              <w:t>Rosa</w:t>
             </w:r>
           </w:p>
         </w:tc>
@@ -19148,7 +19148,7 @@
                 <w:sz w:val="28"/>
                 <w:szCs w:val="28"/>
               </w:rPr>
-              <w:t>Gestione Account</w:t>
+              <w:t>Gestione Formazione</w:t>
             </w:r>
           </w:p>
         </w:tc>
@@ -19336,28 +19336,144 @@
                 <w:sz w:val="28"/>
                 <w:szCs w:val="28"/>
               </w:rPr>
-              <w:t>L’Utente sceglie “Profilo” dal menù e visualizza le relative informazioni.</w:t>
-            </w:r>
-          </w:p>
-          <w:p>
-            <w:pPr>
-              <w:ind w:left="360"/>
-              <w:rPr>
-                <w:rFonts w:ascii="Arimo" w:hAnsi="Arimo" w:cs="Arimo"/>
-                <w:sz w:val="28"/>
-                <w:szCs w:val="28"/>
-              </w:rPr>
-            </w:pPr>
-            <w:r>
-              <w:rPr>
-                <w:rFonts w:ascii="Arimo" w:hAnsi="Arimo" w:cs="Arimo"/>
-                <w:sz w:val="28"/>
-                <w:szCs w:val="28"/>
-              </w:rPr>
-              <w:t xml:space="preserve">2. Tutte le informazioni </w:t>
-            </w:r>
-            <w:bookmarkStart w:id="0" w:name="_GoBack"/>
-            <w:bookmarkEnd w:id="0"/>
+              <w:t>L’Utente sceglie “Gestisci Formazione</w:t>
+            </w:r>
+            <w:r>
+              <w:rPr>
+                <w:rFonts w:ascii="Arimo" w:hAnsi="Arimo" w:cs="Arimo"/>
+                <w:sz w:val="28"/>
+                <w:szCs w:val="28"/>
+              </w:rPr>
+              <w:t>” dal menù e vis</w:t>
+            </w:r>
+            <w:r>
+              <w:rPr>
+                <w:rFonts w:ascii="Arimo" w:hAnsi="Arimo" w:cs="Arimo"/>
+                <w:sz w:val="28"/>
+                <w:szCs w:val="28"/>
+              </w:rPr>
+              <w:t>ualizza i giocatori schierati nell’ultima giornata.</w:t>
+            </w:r>
+          </w:p>
+          <w:p>
+            <w:pPr>
+              <w:pStyle w:val="ListParagraph"/>
+              <w:rPr>
+                <w:rFonts w:ascii="Arimo" w:hAnsi="Arimo" w:cs="Arimo"/>
+                <w:sz w:val="28"/>
+                <w:szCs w:val="28"/>
+              </w:rPr>
+            </w:pPr>
+            <w:r>
+              <w:rPr>
+                <w:rFonts w:ascii="Arimo" w:hAnsi="Arimo" w:cs="Arimo"/>
+                <w:sz w:val="28"/>
+                <w:szCs w:val="28"/>
+              </w:rPr>
+              <w:t xml:space="preserve">L’utente modifica i giocatori cliccando prima sul </w:t>
+            </w:r>
+            <w:proofErr w:type="gramStart"/>
+            <w:r>
+              <w:rPr>
+                <w:rFonts w:ascii="Arimo" w:hAnsi="Arimo" w:cs="Arimo"/>
+                <w:sz w:val="28"/>
+                <w:szCs w:val="28"/>
+              </w:rPr>
+              <w:t>giocatore</w:t>
+            </w:r>
+            <w:proofErr w:type="gramEnd"/>
+            <w:r>
+              <w:rPr>
+                <w:rFonts w:ascii="Arimo" w:hAnsi="Arimo" w:cs="Arimo"/>
+                <w:sz w:val="28"/>
+                <w:szCs w:val="28"/>
+              </w:rPr>
+              <w:t xml:space="preserve"> che si vuole sostituire e poi sul sostituto.</w:t>
+            </w:r>
+          </w:p>
+          <w:p>
+            <w:pPr>
+              <w:pStyle w:val="ListParagraph"/>
+              <w:rPr>
+                <w:rFonts w:ascii="Arimo" w:hAnsi="Arimo" w:cs="Arimo"/>
+                <w:sz w:val="28"/>
+                <w:szCs w:val="28"/>
+              </w:rPr>
+            </w:pPr>
+            <w:r>
+              <w:rPr>
+                <w:rFonts w:ascii="Arimo" w:hAnsi="Arimo" w:cs="Arimo"/>
+                <w:sz w:val="28"/>
+                <w:szCs w:val="28"/>
+              </w:rPr>
+              <w:t>L’Utente visualizza lateralmente la scadenza per la consegna della formazione.</w:t>
+            </w:r>
+            <w:r>
+              <w:rPr>
+                <w:rFonts w:ascii="Arimo" w:hAnsi="Arimo" w:cs="Arimo"/>
+                <w:sz w:val="28"/>
+                <w:szCs w:val="28"/>
+              </w:rPr>
+              <w:br/>
+              <w:t xml:space="preserve">Se non </w:t>
+            </w:r>
+            <w:proofErr w:type="gramStart"/>
+            <w:r>
+              <w:rPr>
+                <w:rFonts w:ascii="Arimo" w:hAnsi="Arimo" w:cs="Arimo"/>
+                <w:sz w:val="28"/>
+                <w:szCs w:val="28"/>
+              </w:rPr>
+              <w:t>viene</w:t>
+            </w:r>
+            <w:proofErr w:type="gramEnd"/>
+            <w:r>
+              <w:rPr>
+                <w:rFonts w:ascii="Arimo" w:hAnsi="Arimo" w:cs="Arimo"/>
+                <w:sz w:val="28"/>
+                <w:szCs w:val="28"/>
+              </w:rPr>
+              <w:t xml:space="preserve"> modificata, la formazione rimarrà quella dell’ultima giornata e se non </w:t>
+            </w:r>
+            <w:r>
+              <w:rPr>
+                <w:rFonts w:ascii="Arimo" w:hAnsi="Arimo" w:cs="Arimo"/>
+                <w:sz w:val="28"/>
+                <w:szCs w:val="28"/>
+              </w:rPr>
+              <w:lastRenderedPageBreak/>
+              <w:t>inserita la prima giornata, non frutterà punti per la classifica</w:t>
+            </w:r>
+          </w:p>
+          <w:p>
+            <w:pPr>
+              <w:pStyle w:val="ListParagraph"/>
+              <w:numPr>
+                <w:ilvl w:val="0"/>
+                <w:numId w:val="47"/>
+              </w:numPr>
+              <w:rPr>
+                <w:rFonts w:ascii="Arimo" w:hAnsi="Arimo" w:cs="Arimo"/>
+                <w:sz w:val="28"/>
+                <w:szCs w:val="28"/>
+              </w:rPr>
+            </w:pPr>
+            <w:r>
+              <w:rPr>
+                <w:rFonts w:ascii="Arimo" w:hAnsi="Arimo" w:cs="Arimo"/>
+                <w:sz w:val="28"/>
+                <w:szCs w:val="28"/>
+              </w:rPr>
+              <w:t>L’Utente effettuate le modifiche, clicca sul bottone “Salva Modifiche”.</w:t>
+            </w:r>
+            <w:r>
+              <w:rPr>
+                <w:rFonts w:ascii="Arimo" w:hAnsi="Arimo" w:cs="Arimo"/>
+                <w:sz w:val="28"/>
+                <w:szCs w:val="28"/>
+              </w:rPr>
+              <w:t xml:space="preserve"> </w:t>
+            </w:r>
           </w:p>
           <w:p>
             <w:pPr>
@@ -19414,6 +19530,7 @@
                 <w:sz w:val="28"/>
                 <w:szCs w:val="28"/>
               </w:rPr>
+              <w:lastRenderedPageBreak/>
               <w:t>Eccezioni</w:t>
             </w:r>
           </w:p>
@@ -19438,7 +19555,26 @@
                 <w:sz w:val="28"/>
                 <w:szCs w:val="28"/>
               </w:rPr>
-              <w:t>Giocatore già nella rosa.</w:t>
+              <w:t>Il ruolo del giocatore che si vuole sostituire non è uguale a quello del sostituto scelto.</w:t>
+            </w:r>
+          </w:p>
+          <w:p>
+            <w:pPr>
+              <w:pStyle w:val="ListParagraph"/>
+              <w:ind w:left="0"/>
+              <w:rPr>
+                <w:rFonts w:ascii="Arimo" w:hAnsi="Arimo" w:cs="Arimo"/>
+                <w:sz w:val="28"/>
+                <w:szCs w:val="28"/>
+              </w:rPr>
+            </w:pPr>
+            <w:r>
+              <w:rPr>
+                <w:rFonts w:ascii="Arimo" w:hAnsi="Arimo" w:cs="Arimo"/>
+                <w:sz w:val="28"/>
+                <w:szCs w:val="28"/>
+              </w:rPr>
+              <w:t>Fuori tempo massimo per la consegna della formazione.</w:t>
             </w:r>
           </w:p>
         </w:tc>
@@ -19494,7 +19630,7 @@
                 <w:sz w:val="28"/>
                 <w:szCs w:val="28"/>
               </w:rPr>
-              <w:t>Viene</w:t>
+              <w:t>Vengono</w:t>
             </w:r>
             <w:proofErr w:type="gramEnd"/>
             <w:r>
@@ -19503,8 +19639,1056 @@
                 <w:sz w:val="28"/>
                 <w:szCs w:val="28"/>
               </w:rPr>
-              <w:t xml:space="preserve"> aggiornata e pubblicata la rosa.</w:t>
-            </w:r>
+              <w:t xml:space="preserve"> aggiornate le informazioni relative alla formazione.</w:t>
+            </w:r>
+          </w:p>
+        </w:tc>
+      </w:tr>
+    </w:tbl>
+    <w:p>
+      <w:pPr>
+        <w:rPr>
+          <w:rFonts w:ascii="Arimo" w:hAnsi="Arimo" w:cs="Arimo"/>
+          <w:b/>
+          <w:sz w:val="32"/>
+          <w:szCs w:val="32"/>
+        </w:rPr>
+      </w:pPr>
+    </w:p>
+    <w:p>
+      <w:pPr>
+        <w:rPr>
+          <w:rFonts w:ascii="Arimo" w:hAnsi="Arimo" w:cs="Arimo"/>
+          <w:b/>
+          <w:sz w:val="32"/>
+          <w:szCs w:val="32"/>
+        </w:rPr>
+      </w:pPr>
+    </w:p>
+    <w:p>
+      <w:pPr>
+        <w:rPr>
+          <w:rFonts w:ascii="Arimo" w:hAnsi="Arimo" w:cs="Arimo"/>
+          <w:b/>
+          <w:sz w:val="32"/>
+          <w:szCs w:val="32"/>
+        </w:rPr>
+      </w:pPr>
+    </w:p>
+    <w:p>
+      <w:pPr>
+        <w:rPr>
+          <w:rFonts w:ascii="Arimo" w:hAnsi="Arimo" w:cs="Arimo"/>
+          <w:b/>
+          <w:sz w:val="32"/>
+          <w:szCs w:val="32"/>
+        </w:rPr>
+      </w:pPr>
+    </w:p>
+    <w:p>
+      <w:pPr>
+        <w:rPr>
+          <w:rFonts w:ascii="Arimo" w:hAnsi="Arimo" w:cs="Arimo"/>
+          <w:b/>
+          <w:sz w:val="32"/>
+          <w:szCs w:val="32"/>
+        </w:rPr>
+      </w:pPr>
+    </w:p>
+    <w:tbl>
+      <w:tblPr>
+        <w:tblStyle w:val="TableGrid"/>
+        <w:tblW w:w="8810" w:type="dxa"/>
+        <w:tblInd w:w="1224" w:type="dxa"/>
+        <w:tblLook w:val="04A0" w:firstRow="1" w:lastRow="0" w:firstColumn="1" w:lastColumn="0" w:noHBand="0" w:noVBand="1"/>
+      </w:tblPr>
+      <w:tblGrid>
+        <w:gridCol w:w="3950"/>
+        <w:gridCol w:w="4860"/>
+      </w:tblGrid>
+      <w:tr>
+        <w:trPr>
+          <w:trHeight w:val="314"/>
+        </w:trPr>
+        <w:tc>
+          <w:tcPr>
+            <w:tcW w:w="8810" w:type="dxa"/>
+            <w:gridSpan w:val="2"/>
+          </w:tcPr>
+          <w:p>
+            <w:pPr>
+              <w:pStyle w:val="ListParagraph"/>
+              <w:ind w:left="0"/>
+              <w:rPr>
+                <w:rFonts w:ascii="Arimo" w:hAnsi="Arimo" w:cs="Arimo"/>
+                <w:sz w:val="28"/>
+                <w:szCs w:val="28"/>
+              </w:rPr>
+            </w:pPr>
+            <w:proofErr w:type="gramStart"/>
+            <w:r>
+              <w:rPr>
+                <w:rFonts w:ascii="Arimo" w:hAnsi="Arimo" w:cs="Arimo"/>
+                <w:b/>
+                <w:sz w:val="28"/>
+                <w:szCs w:val="28"/>
+              </w:rPr>
+              <w:t>Nome use case</w:t>
+            </w:r>
+            <w:proofErr w:type="gramEnd"/>
+            <w:r>
+              <w:rPr>
+                <w:rFonts w:ascii="Arimo" w:hAnsi="Arimo" w:cs="Arimo"/>
+                <w:b/>
+                <w:sz w:val="28"/>
+                <w:szCs w:val="28"/>
+              </w:rPr>
+              <w:t xml:space="preserve">: </w:t>
+            </w:r>
+            <w:r>
+              <w:rPr>
+                <w:rFonts w:ascii="Arimo" w:hAnsi="Arimo" w:cs="Arimo"/>
+                <w:sz w:val="28"/>
+                <w:szCs w:val="28"/>
+              </w:rPr>
+              <w:t>Gestione Account</w:t>
+            </w:r>
+          </w:p>
+        </w:tc>
+      </w:tr>
+      <w:tr>
+        <w:trPr>
+          <w:trHeight w:val="314"/>
+        </w:trPr>
+        <w:tc>
+          <w:tcPr>
+            <w:tcW w:w="3950" w:type="dxa"/>
+          </w:tcPr>
+          <w:p>
+            <w:pPr>
+              <w:pStyle w:val="ListParagraph"/>
+              <w:ind w:left="0"/>
+              <w:rPr>
+                <w:rFonts w:ascii="Arimo" w:hAnsi="Arimo" w:cs="Arimo"/>
+                <w:b/>
+                <w:sz w:val="28"/>
+                <w:szCs w:val="28"/>
+              </w:rPr>
+            </w:pPr>
+            <w:r>
+              <w:rPr>
+                <w:rFonts w:ascii="Arimo" w:hAnsi="Arimo" w:cs="Arimo"/>
+                <w:b/>
+                <w:sz w:val="28"/>
+                <w:szCs w:val="28"/>
+              </w:rPr>
+              <w:t>Partecipanti</w:t>
+            </w:r>
+          </w:p>
+        </w:tc>
+        <w:tc>
+          <w:tcPr>
+            <w:tcW w:w="4860" w:type="dxa"/>
+          </w:tcPr>
+          <w:p>
+            <w:pPr>
+              <w:pStyle w:val="ListParagraph"/>
+              <w:ind w:left="0"/>
+              <w:rPr>
+                <w:rFonts w:ascii="Arimo" w:hAnsi="Arimo" w:cs="Arimo"/>
+                <w:sz w:val="28"/>
+                <w:szCs w:val="28"/>
+              </w:rPr>
+            </w:pPr>
+            <w:r>
+              <w:rPr>
+                <w:rFonts w:ascii="Arimo" w:hAnsi="Arimo" w:cs="Arimo"/>
+                <w:sz w:val="28"/>
+                <w:szCs w:val="28"/>
+              </w:rPr>
+              <w:t>Utente</w:t>
+            </w:r>
+          </w:p>
+        </w:tc>
+      </w:tr>
+      <w:tr>
+        <w:trPr>
+          <w:trHeight w:val="404"/>
+        </w:trPr>
+        <w:tc>
+          <w:tcPr>
+            <w:tcW w:w="3950" w:type="dxa"/>
+          </w:tcPr>
+          <w:p>
+            <w:pPr>
+              <w:pStyle w:val="ListParagraph"/>
+              <w:ind w:left="0"/>
+              <w:rPr>
+                <w:rFonts w:ascii="Arimo" w:hAnsi="Arimo" w:cs="Arimo"/>
+                <w:b/>
+                <w:sz w:val="28"/>
+                <w:szCs w:val="28"/>
+              </w:rPr>
+            </w:pPr>
+            <w:r>
+              <w:rPr>
+                <w:rFonts w:ascii="Arimo" w:hAnsi="Arimo" w:cs="Arimo"/>
+                <w:b/>
+                <w:sz w:val="28"/>
+                <w:szCs w:val="28"/>
+              </w:rPr>
+              <w:t xml:space="preserve">Condizione </w:t>
+            </w:r>
+            <w:proofErr w:type="gramStart"/>
+            <w:r>
+              <w:rPr>
+                <w:rFonts w:ascii="Arimo" w:hAnsi="Arimo" w:cs="Arimo"/>
+                <w:b/>
+                <w:sz w:val="28"/>
+                <w:szCs w:val="28"/>
+              </w:rPr>
+              <w:t xml:space="preserve">di </w:t>
+            </w:r>
+            <w:proofErr w:type="gramEnd"/>
+            <w:r>
+              <w:rPr>
+                <w:rFonts w:ascii="Arimo" w:hAnsi="Arimo" w:cs="Arimo"/>
+                <w:b/>
+                <w:sz w:val="28"/>
+                <w:szCs w:val="28"/>
+              </w:rPr>
+              <w:t>ingresso</w:t>
+            </w:r>
+          </w:p>
+        </w:tc>
+        <w:tc>
+          <w:tcPr>
+            <w:tcW w:w="4860" w:type="dxa"/>
+          </w:tcPr>
+          <w:p>
+            <w:pPr>
+              <w:pStyle w:val="ListParagraph"/>
+              <w:ind w:left="0"/>
+              <w:rPr>
+                <w:rFonts w:ascii="Arimo" w:hAnsi="Arimo" w:cs="Arimo"/>
+                <w:sz w:val="28"/>
+                <w:szCs w:val="28"/>
+              </w:rPr>
+            </w:pPr>
+            <w:r>
+              <w:rPr>
+                <w:rFonts w:ascii="Arimo" w:hAnsi="Arimo" w:cs="Arimo"/>
+                <w:sz w:val="28"/>
+                <w:szCs w:val="28"/>
+              </w:rPr>
+              <w:t>L’Utente è loggato</w:t>
+            </w:r>
+          </w:p>
+        </w:tc>
+      </w:tr>
+      <w:tr>
+        <w:trPr>
+          <w:trHeight w:val="314"/>
+        </w:trPr>
+        <w:tc>
+          <w:tcPr>
+            <w:tcW w:w="3950" w:type="dxa"/>
+          </w:tcPr>
+          <w:p>
+            <w:pPr>
+              <w:pStyle w:val="ListParagraph"/>
+              <w:ind w:left="0"/>
+              <w:rPr>
+                <w:rFonts w:ascii="Arimo" w:hAnsi="Arimo" w:cs="Arimo"/>
+                <w:b/>
+                <w:sz w:val="28"/>
+                <w:szCs w:val="28"/>
+              </w:rPr>
+            </w:pPr>
+            <w:r>
+              <w:rPr>
+                <w:rFonts w:ascii="Arimo" w:hAnsi="Arimo" w:cs="Arimo"/>
+                <w:b/>
+                <w:sz w:val="28"/>
+                <w:szCs w:val="28"/>
+              </w:rPr>
+              <w:t>Flusso di eventi</w:t>
+            </w:r>
+          </w:p>
+        </w:tc>
+        <w:tc>
+          <w:tcPr>
+            <w:tcW w:w="4860" w:type="dxa"/>
+          </w:tcPr>
+          <w:p>
+            <w:pPr>
+              <w:pStyle w:val="ListParagraph"/>
+              <w:numPr>
+                <w:ilvl w:val="0"/>
+                <w:numId w:val="47"/>
+              </w:numPr>
+              <w:rPr>
+                <w:rFonts w:ascii="Arimo" w:hAnsi="Arimo" w:cs="Arimo"/>
+                <w:sz w:val="28"/>
+                <w:szCs w:val="28"/>
+              </w:rPr>
+            </w:pPr>
+            <w:r>
+              <w:rPr>
+                <w:rFonts w:ascii="Arimo" w:hAnsi="Arimo" w:cs="Arimo"/>
+                <w:sz w:val="28"/>
+                <w:szCs w:val="28"/>
+              </w:rPr>
+              <w:t>L’Utente sceglie “Profilo” dal menù e visualizza le relative informazioni</w:t>
+            </w:r>
+            <w:r>
+              <w:rPr>
+                <w:rFonts w:ascii="Arimo" w:hAnsi="Arimo" w:cs="Arimo"/>
+                <w:sz w:val="28"/>
+                <w:szCs w:val="28"/>
+              </w:rPr>
+              <w:t xml:space="preserve"> quali username, password ed email</w:t>
+            </w:r>
+            <w:r>
+              <w:rPr>
+                <w:rFonts w:ascii="Arimo" w:hAnsi="Arimo" w:cs="Arimo"/>
+                <w:sz w:val="28"/>
+                <w:szCs w:val="28"/>
+              </w:rPr>
+              <w:t>.</w:t>
+            </w:r>
+          </w:p>
+          <w:p>
+            <w:pPr>
+              <w:pStyle w:val="ListParagraph"/>
+              <w:numPr>
+                <w:ilvl w:val="0"/>
+                <w:numId w:val="47"/>
+              </w:numPr>
+              <w:rPr>
+                <w:rFonts w:ascii="Arimo" w:hAnsi="Arimo" w:cs="Arimo"/>
+                <w:sz w:val="28"/>
+                <w:szCs w:val="28"/>
+              </w:rPr>
+            </w:pPr>
+            <w:r>
+              <w:rPr>
+                <w:rFonts w:ascii="Arimo" w:hAnsi="Arimo" w:cs="Arimo"/>
+                <w:sz w:val="28"/>
+                <w:szCs w:val="28"/>
+              </w:rPr>
+              <w:t xml:space="preserve">Tutte le informazioni </w:t>
+            </w:r>
+            <w:r>
+              <w:rPr>
+                <w:rFonts w:ascii="Arimo" w:hAnsi="Arimo" w:cs="Arimo"/>
+                <w:sz w:val="28"/>
+                <w:szCs w:val="28"/>
+              </w:rPr>
+              <w:t>sono in casella di testo quindi modificabili</w:t>
+            </w:r>
+            <w:r>
+              <w:rPr>
+                <w:rFonts w:ascii="Arimo" w:hAnsi="Arimo" w:cs="Arimo"/>
+                <w:sz w:val="28"/>
+                <w:szCs w:val="28"/>
+              </w:rPr>
+              <w:t xml:space="preserve"> tranne la password che richiede </w:t>
+            </w:r>
+            <w:proofErr w:type="gramStart"/>
+            <w:r>
+              <w:rPr>
+                <w:rFonts w:ascii="Arimo" w:hAnsi="Arimo" w:cs="Arimo"/>
+                <w:sz w:val="28"/>
+                <w:szCs w:val="28"/>
+              </w:rPr>
+              <w:t xml:space="preserve">l’ </w:t>
+            </w:r>
+            <w:proofErr w:type="gramEnd"/>
+            <w:r>
+              <w:rPr>
+                <w:rFonts w:ascii="Arimo" w:hAnsi="Arimo" w:cs="Arimo"/>
+                <w:sz w:val="28"/>
+                <w:szCs w:val="28"/>
+              </w:rPr>
+              <w:t>inserimento della password corrente per poter effettuare la modifica</w:t>
+            </w:r>
+            <w:r>
+              <w:rPr>
+                <w:rFonts w:ascii="Arimo" w:hAnsi="Arimo" w:cs="Arimo"/>
+                <w:sz w:val="28"/>
+                <w:szCs w:val="28"/>
+              </w:rPr>
+              <w:t>.</w:t>
+            </w:r>
+          </w:p>
+          <w:p>
+            <w:pPr>
+              <w:pStyle w:val="ListParagraph"/>
+              <w:numPr>
+                <w:ilvl w:val="0"/>
+                <w:numId w:val="47"/>
+              </w:numPr>
+              <w:rPr>
+                <w:rFonts w:ascii="Arimo" w:hAnsi="Arimo" w:cs="Arimo"/>
+                <w:sz w:val="28"/>
+                <w:szCs w:val="28"/>
+              </w:rPr>
+            </w:pPr>
+            <w:r>
+              <w:rPr>
+                <w:rFonts w:ascii="Arimo" w:hAnsi="Arimo" w:cs="Arimo"/>
+                <w:sz w:val="28"/>
+                <w:szCs w:val="28"/>
+              </w:rPr>
+              <w:t>L’Utente effettuate le modifiche, clicca sul bottone “Salva Modifiche”.</w:t>
+            </w:r>
+            <w:r>
+              <w:rPr>
+                <w:rFonts w:ascii="Arimo" w:hAnsi="Arimo" w:cs="Arimo"/>
+                <w:sz w:val="28"/>
+                <w:szCs w:val="28"/>
+              </w:rPr>
+              <w:t xml:space="preserve"> </w:t>
+            </w:r>
+          </w:p>
+          <w:p>
+            <w:pPr>
+              <w:ind w:left="360"/>
+              <w:rPr>
+                <w:rFonts w:ascii="Arimo" w:hAnsi="Arimo" w:cs="Arimo"/>
+                <w:sz w:val="28"/>
+                <w:szCs w:val="28"/>
+              </w:rPr>
+            </w:pPr>
+            <w:r>
+              <w:rPr>
+                <w:rFonts w:ascii="Arimo" w:hAnsi="Arimo" w:cs="Arimo"/>
+                <w:sz w:val="28"/>
+                <w:szCs w:val="28"/>
+              </w:rPr>
+              <w:br/>
+            </w:r>
+          </w:p>
+          <w:p>
+            <w:pPr>
+              <w:rPr>
+                <w:rFonts w:ascii="Arimo" w:hAnsi="Arimo" w:cs="Arimo"/>
+                <w:sz w:val="28"/>
+                <w:szCs w:val="28"/>
+              </w:rPr>
+            </w:pPr>
+          </w:p>
+        </w:tc>
+      </w:tr>
+      <w:tr>
+        <w:trPr>
+          <w:trHeight w:val="314"/>
+        </w:trPr>
+        <w:tc>
+          <w:tcPr>
+            <w:tcW w:w="3950" w:type="dxa"/>
+          </w:tcPr>
+          <w:p>
+            <w:pPr>
+              <w:pStyle w:val="ListParagraph"/>
+              <w:ind w:left="0"/>
+              <w:rPr>
+                <w:rFonts w:ascii="Arimo" w:hAnsi="Arimo" w:cs="Arimo"/>
+                <w:b/>
+                <w:sz w:val="28"/>
+                <w:szCs w:val="28"/>
+              </w:rPr>
+            </w:pPr>
+            <w:r>
+              <w:rPr>
+                <w:rFonts w:ascii="Arimo" w:hAnsi="Arimo" w:cs="Arimo"/>
+                <w:b/>
+                <w:sz w:val="28"/>
+                <w:szCs w:val="28"/>
+              </w:rPr>
+              <w:t>Eccezioni</w:t>
+            </w:r>
+          </w:p>
+        </w:tc>
+        <w:tc>
+          <w:tcPr>
+            <w:tcW w:w="4860" w:type="dxa"/>
+          </w:tcPr>
+          <w:p>
+            <w:pPr>
+              <w:pStyle w:val="ListParagraph"/>
+              <w:ind w:left="0"/>
+              <w:rPr>
+                <w:rFonts w:ascii="Arimo" w:hAnsi="Arimo" w:cs="Arimo"/>
+                <w:sz w:val="28"/>
+                <w:szCs w:val="28"/>
+              </w:rPr>
+            </w:pPr>
+            <w:r>
+              <w:rPr>
+                <w:rFonts w:ascii="Arimo" w:hAnsi="Arimo" w:cs="Arimo"/>
+                <w:sz w:val="28"/>
+                <w:szCs w:val="28"/>
+              </w:rPr>
+              <w:t>La password corrente inserita non è corretta.</w:t>
+            </w:r>
+          </w:p>
+        </w:tc>
+      </w:tr>
+      <w:tr>
+        <w:trPr>
+          <w:trHeight w:val="314"/>
+        </w:trPr>
+        <w:tc>
+          <w:tcPr>
+            <w:tcW w:w="3950" w:type="dxa"/>
+          </w:tcPr>
+          <w:p>
+            <w:pPr>
+              <w:pStyle w:val="ListParagraph"/>
+              <w:ind w:left="0"/>
+              <w:rPr>
+                <w:rFonts w:ascii="Arimo" w:hAnsi="Arimo" w:cs="Arimo"/>
+                <w:b/>
+                <w:sz w:val="28"/>
+                <w:szCs w:val="28"/>
+              </w:rPr>
+            </w:pPr>
+            <w:r>
+              <w:rPr>
+                <w:rFonts w:ascii="Arimo" w:hAnsi="Arimo" w:cs="Arimo"/>
+                <w:b/>
+                <w:sz w:val="28"/>
+                <w:szCs w:val="28"/>
+              </w:rPr>
+              <w:t>Condizioni di uscita</w:t>
+            </w:r>
+          </w:p>
+        </w:tc>
+        <w:tc>
+          <w:tcPr>
+            <w:tcW w:w="4860" w:type="dxa"/>
+          </w:tcPr>
+          <w:p>
+            <w:pPr>
+              <w:pStyle w:val="ListParagraph"/>
+              <w:ind w:left="0"/>
+              <w:rPr>
+                <w:rFonts w:ascii="Arimo" w:hAnsi="Arimo" w:cs="Arimo"/>
+                <w:sz w:val="28"/>
+                <w:szCs w:val="28"/>
+              </w:rPr>
+            </w:pPr>
+            <w:proofErr w:type="gramStart"/>
+            <w:r>
+              <w:rPr>
+                <w:rFonts w:ascii="Arimo" w:hAnsi="Arimo" w:cs="Arimo"/>
+                <w:sz w:val="28"/>
+                <w:szCs w:val="28"/>
+              </w:rPr>
+              <w:t>Vengono</w:t>
+            </w:r>
+            <w:proofErr w:type="gramEnd"/>
+            <w:r>
+              <w:rPr>
+                <w:rFonts w:ascii="Arimo" w:hAnsi="Arimo" w:cs="Arimo"/>
+                <w:sz w:val="28"/>
+                <w:szCs w:val="28"/>
+              </w:rPr>
+              <w:t xml:space="preserve"> aggiornate le informazioni relative all’utente.</w:t>
+            </w:r>
+          </w:p>
+        </w:tc>
+      </w:tr>
+    </w:tbl>
+    <w:p>
+      <w:pPr>
+        <w:rPr>
+          <w:rFonts w:ascii="Arimo" w:hAnsi="Arimo" w:cs="Arimo"/>
+          <w:b/>
+          <w:sz w:val="32"/>
+          <w:szCs w:val="32"/>
+        </w:rPr>
+      </w:pPr>
+    </w:p>
+    <w:p>
+      <w:pPr>
+        <w:rPr>
+          <w:rFonts w:ascii="Arimo" w:hAnsi="Arimo" w:cs="Arimo"/>
+          <w:b/>
+          <w:sz w:val="32"/>
+          <w:szCs w:val="32"/>
+        </w:rPr>
+      </w:pPr>
+    </w:p>
+    <w:tbl>
+      <w:tblPr>
+        <w:tblStyle w:val="TableGrid"/>
+        <w:tblW w:w="8810" w:type="dxa"/>
+        <w:tblInd w:w="1224" w:type="dxa"/>
+        <w:tblLook w:val="04A0" w:firstRow="1" w:lastRow="0" w:firstColumn="1" w:lastColumn="0" w:noHBand="0" w:noVBand="1"/>
+      </w:tblPr>
+      <w:tblGrid>
+        <w:gridCol w:w="3950"/>
+        <w:gridCol w:w="4860"/>
+      </w:tblGrid>
+      <w:tr>
+        <w:trPr>
+          <w:trHeight w:val="314"/>
+        </w:trPr>
+        <w:tc>
+          <w:tcPr>
+            <w:tcW w:w="8810" w:type="dxa"/>
+            <w:gridSpan w:val="2"/>
+          </w:tcPr>
+          <w:p>
+            <w:pPr>
+              <w:pStyle w:val="ListParagraph"/>
+              <w:ind w:left="0"/>
+              <w:rPr>
+                <w:rFonts w:ascii="Arimo" w:hAnsi="Arimo" w:cs="Arimo"/>
+                <w:sz w:val="28"/>
+                <w:szCs w:val="28"/>
+              </w:rPr>
+            </w:pPr>
+            <w:proofErr w:type="gramStart"/>
+            <w:r>
+              <w:rPr>
+                <w:rFonts w:ascii="Arimo" w:hAnsi="Arimo" w:cs="Arimo"/>
+                <w:b/>
+                <w:sz w:val="28"/>
+                <w:szCs w:val="28"/>
+              </w:rPr>
+              <w:t>Nome use case</w:t>
+            </w:r>
+            <w:proofErr w:type="gramEnd"/>
+            <w:r>
+              <w:rPr>
+                <w:rFonts w:ascii="Arimo" w:hAnsi="Arimo" w:cs="Arimo"/>
+                <w:b/>
+                <w:sz w:val="28"/>
+                <w:szCs w:val="28"/>
+              </w:rPr>
+              <w:t xml:space="preserve">: </w:t>
+            </w:r>
+            <w:r>
+              <w:rPr>
+                <w:rFonts w:ascii="Arimo" w:hAnsi="Arimo" w:cs="Arimo"/>
+                <w:sz w:val="28"/>
+                <w:szCs w:val="28"/>
+              </w:rPr>
+              <w:t>Visualizza Classifiche</w:t>
+            </w:r>
+          </w:p>
+        </w:tc>
+      </w:tr>
+      <w:tr>
+        <w:trPr>
+          <w:trHeight w:val="314"/>
+        </w:trPr>
+        <w:tc>
+          <w:tcPr>
+            <w:tcW w:w="3950" w:type="dxa"/>
+          </w:tcPr>
+          <w:p>
+            <w:pPr>
+              <w:pStyle w:val="ListParagraph"/>
+              <w:ind w:left="0"/>
+              <w:rPr>
+                <w:rFonts w:ascii="Arimo" w:hAnsi="Arimo" w:cs="Arimo"/>
+                <w:b/>
+                <w:sz w:val="28"/>
+                <w:szCs w:val="28"/>
+              </w:rPr>
+            </w:pPr>
+            <w:r>
+              <w:rPr>
+                <w:rFonts w:ascii="Arimo" w:hAnsi="Arimo" w:cs="Arimo"/>
+                <w:b/>
+                <w:sz w:val="28"/>
+                <w:szCs w:val="28"/>
+              </w:rPr>
+              <w:t>Partecipanti</w:t>
+            </w:r>
+          </w:p>
+        </w:tc>
+        <w:tc>
+          <w:tcPr>
+            <w:tcW w:w="4860" w:type="dxa"/>
+          </w:tcPr>
+          <w:p>
+            <w:pPr>
+              <w:pStyle w:val="ListParagraph"/>
+              <w:ind w:left="0"/>
+              <w:rPr>
+                <w:rFonts w:ascii="Arimo" w:hAnsi="Arimo" w:cs="Arimo"/>
+                <w:sz w:val="28"/>
+                <w:szCs w:val="28"/>
+              </w:rPr>
+            </w:pPr>
+            <w:r>
+              <w:rPr>
+                <w:rFonts w:ascii="Arimo" w:hAnsi="Arimo" w:cs="Arimo"/>
+                <w:sz w:val="28"/>
+                <w:szCs w:val="28"/>
+              </w:rPr>
+              <w:t>Utente</w:t>
+            </w:r>
+          </w:p>
+        </w:tc>
+      </w:tr>
+      <w:tr>
+        <w:trPr>
+          <w:trHeight w:val="404"/>
+        </w:trPr>
+        <w:tc>
+          <w:tcPr>
+            <w:tcW w:w="3950" w:type="dxa"/>
+          </w:tcPr>
+          <w:p>
+            <w:pPr>
+              <w:pStyle w:val="ListParagraph"/>
+              <w:ind w:left="0"/>
+              <w:rPr>
+                <w:rFonts w:ascii="Arimo" w:hAnsi="Arimo" w:cs="Arimo"/>
+                <w:b/>
+                <w:sz w:val="28"/>
+                <w:szCs w:val="28"/>
+              </w:rPr>
+            </w:pPr>
+            <w:r>
+              <w:rPr>
+                <w:rFonts w:ascii="Arimo" w:hAnsi="Arimo" w:cs="Arimo"/>
+                <w:b/>
+                <w:sz w:val="28"/>
+                <w:szCs w:val="28"/>
+              </w:rPr>
+              <w:t xml:space="preserve">Condizione </w:t>
+            </w:r>
+            <w:proofErr w:type="gramStart"/>
+            <w:r>
+              <w:rPr>
+                <w:rFonts w:ascii="Arimo" w:hAnsi="Arimo" w:cs="Arimo"/>
+                <w:b/>
+                <w:sz w:val="28"/>
+                <w:szCs w:val="28"/>
+              </w:rPr>
+              <w:t xml:space="preserve">di </w:t>
+            </w:r>
+            <w:proofErr w:type="gramEnd"/>
+            <w:r>
+              <w:rPr>
+                <w:rFonts w:ascii="Arimo" w:hAnsi="Arimo" w:cs="Arimo"/>
+                <w:b/>
+                <w:sz w:val="28"/>
+                <w:szCs w:val="28"/>
+              </w:rPr>
+              <w:t>ingresso</w:t>
+            </w:r>
+          </w:p>
+        </w:tc>
+        <w:tc>
+          <w:tcPr>
+            <w:tcW w:w="4860" w:type="dxa"/>
+          </w:tcPr>
+          <w:p>
+            <w:pPr>
+              <w:pStyle w:val="ListParagraph"/>
+              <w:ind w:left="0"/>
+              <w:rPr>
+                <w:rFonts w:ascii="Arimo" w:hAnsi="Arimo" w:cs="Arimo"/>
+                <w:sz w:val="28"/>
+                <w:szCs w:val="28"/>
+              </w:rPr>
+            </w:pPr>
+            <w:r>
+              <w:rPr>
+                <w:rFonts w:ascii="Arimo" w:hAnsi="Arimo" w:cs="Arimo"/>
+                <w:sz w:val="28"/>
+                <w:szCs w:val="28"/>
+              </w:rPr>
+              <w:t>L’Utente è loggato</w:t>
+            </w:r>
+          </w:p>
+        </w:tc>
+      </w:tr>
+      <w:tr>
+        <w:trPr>
+          <w:trHeight w:val="314"/>
+        </w:trPr>
+        <w:tc>
+          <w:tcPr>
+            <w:tcW w:w="3950" w:type="dxa"/>
+          </w:tcPr>
+          <w:p>
+            <w:pPr>
+              <w:pStyle w:val="ListParagraph"/>
+              <w:ind w:left="0"/>
+              <w:rPr>
+                <w:rFonts w:ascii="Arimo" w:hAnsi="Arimo" w:cs="Arimo"/>
+                <w:b/>
+                <w:sz w:val="28"/>
+                <w:szCs w:val="28"/>
+              </w:rPr>
+            </w:pPr>
+            <w:r>
+              <w:rPr>
+                <w:rFonts w:ascii="Arimo" w:hAnsi="Arimo" w:cs="Arimo"/>
+                <w:b/>
+                <w:sz w:val="28"/>
+                <w:szCs w:val="28"/>
+              </w:rPr>
+              <w:t>Flusso di eventi</w:t>
+            </w:r>
+          </w:p>
+        </w:tc>
+        <w:tc>
+          <w:tcPr>
+            <w:tcW w:w="4860" w:type="dxa"/>
+          </w:tcPr>
+          <w:p>
+            <w:pPr>
+              <w:pStyle w:val="ListParagraph"/>
+              <w:numPr>
+                <w:ilvl w:val="0"/>
+                <w:numId w:val="48"/>
+              </w:numPr>
+              <w:rPr>
+                <w:rFonts w:ascii="Arimo" w:hAnsi="Arimo" w:cs="Arimo"/>
+                <w:sz w:val="28"/>
+                <w:szCs w:val="28"/>
+              </w:rPr>
+            </w:pPr>
+            <w:r>
+              <w:rPr>
+                <w:rFonts w:ascii="Arimo" w:hAnsi="Arimo" w:cs="Arimo"/>
+                <w:sz w:val="28"/>
+                <w:szCs w:val="28"/>
+              </w:rPr>
+              <w:t xml:space="preserve">L’Utente </w:t>
+            </w:r>
+            <w:r>
+              <w:rPr>
+                <w:rFonts w:ascii="Arimo" w:hAnsi="Arimo" w:cs="Arimo"/>
+                <w:sz w:val="28"/>
+                <w:szCs w:val="28"/>
+              </w:rPr>
+              <w:t>sceglie dal menu “Classifiche”.</w:t>
+            </w:r>
+          </w:p>
+          <w:p>
+            <w:pPr>
+              <w:pStyle w:val="ListParagraph"/>
+              <w:rPr>
+                <w:rFonts w:ascii="Arimo" w:hAnsi="Arimo" w:cs="Arimo"/>
+                <w:sz w:val="28"/>
+                <w:szCs w:val="28"/>
+              </w:rPr>
+            </w:pPr>
+            <w:r>
+              <w:rPr>
+                <w:rFonts w:ascii="Arimo" w:hAnsi="Arimo" w:cs="Arimo"/>
+                <w:sz w:val="28"/>
+                <w:szCs w:val="28"/>
+              </w:rPr>
+              <w:t>A sc</w:t>
+            </w:r>
+            <w:r>
+              <w:rPr>
+                <w:rFonts w:ascii="Arimo" w:hAnsi="Arimo" w:cs="Arimo"/>
+                <w:sz w:val="28"/>
+                <w:szCs w:val="28"/>
+              </w:rPr>
+              <w:t>hermo appariranno tutti gli utenti con i relativi nomi squadra e punti.</w:t>
+            </w:r>
+          </w:p>
+          <w:p>
+            <w:pPr>
+              <w:pStyle w:val="ListParagraph"/>
+              <w:rPr>
+                <w:rFonts w:ascii="Arimo" w:hAnsi="Arimo" w:cs="Arimo"/>
+                <w:sz w:val="28"/>
+                <w:szCs w:val="28"/>
+              </w:rPr>
+            </w:pPr>
+            <w:r>
+              <w:rPr>
+                <w:rFonts w:ascii="Arimo" w:hAnsi="Arimo" w:cs="Arimo"/>
+                <w:sz w:val="28"/>
+                <w:szCs w:val="28"/>
+              </w:rPr>
+              <w:t>Le classifiche visualizzate saranno la “Classifica di Facoltà” e “Classifica Ateneo</w:t>
+            </w:r>
+            <w:proofErr w:type="gramStart"/>
+            <w:r>
+              <w:rPr>
+                <w:rFonts w:ascii="Arimo" w:hAnsi="Arimo" w:cs="Arimo"/>
+                <w:sz w:val="28"/>
+                <w:szCs w:val="28"/>
+              </w:rPr>
+              <w:t>”</w:t>
+            </w:r>
+            <w:proofErr w:type="gramEnd"/>
+          </w:p>
+          <w:p>
+            <w:pPr>
+              <w:pStyle w:val="ListParagraph"/>
+              <w:rPr>
+                <w:rFonts w:ascii="Arimo" w:hAnsi="Arimo" w:cs="Arimo"/>
+                <w:sz w:val="28"/>
+                <w:szCs w:val="28"/>
+              </w:rPr>
+            </w:pPr>
+            <w:r>
+              <w:rPr>
+                <w:rFonts w:ascii="Arimo" w:hAnsi="Arimo" w:cs="Arimo"/>
+                <w:sz w:val="28"/>
+                <w:szCs w:val="28"/>
+              </w:rPr>
+              <w:t xml:space="preserve">2. L’utente </w:t>
+            </w:r>
+            <w:proofErr w:type="gramStart"/>
+            <w:r>
+              <w:rPr>
+                <w:rFonts w:ascii="Arimo" w:hAnsi="Arimo" w:cs="Arimo"/>
+                <w:sz w:val="28"/>
+                <w:szCs w:val="28"/>
+              </w:rPr>
+              <w:t>effettua</w:t>
+            </w:r>
+            <w:proofErr w:type="gramEnd"/>
+            <w:r>
+              <w:rPr>
+                <w:rFonts w:ascii="Arimo" w:hAnsi="Arimo" w:cs="Arimo"/>
+                <w:sz w:val="28"/>
+                <w:szCs w:val="28"/>
+              </w:rPr>
+              <w:t xml:space="preserve"> il log out.</w:t>
+            </w:r>
+          </w:p>
+          <w:p>
+            <w:pPr>
+              <w:ind w:left="360"/>
+              <w:rPr>
+                <w:rFonts w:ascii="Arimo" w:hAnsi="Arimo" w:cs="Arimo"/>
+                <w:sz w:val="28"/>
+                <w:szCs w:val="28"/>
+              </w:rPr>
+            </w:pPr>
+            <w:r>
+              <w:rPr>
+                <w:rFonts w:ascii="Arimo" w:hAnsi="Arimo" w:cs="Arimo"/>
+                <w:sz w:val="28"/>
+                <w:szCs w:val="28"/>
+              </w:rPr>
+              <w:br/>
+            </w:r>
+          </w:p>
+          <w:p>
+            <w:pPr>
+              <w:rPr>
+                <w:rFonts w:ascii="Arimo" w:hAnsi="Arimo" w:cs="Arimo"/>
+                <w:sz w:val="28"/>
+                <w:szCs w:val="28"/>
+              </w:rPr>
+            </w:pPr>
+          </w:p>
+        </w:tc>
+      </w:tr>
+      <w:tr>
+        <w:trPr>
+          <w:trHeight w:val="314"/>
+        </w:trPr>
+        <w:tc>
+          <w:tcPr>
+            <w:tcW w:w="3950" w:type="dxa"/>
+          </w:tcPr>
+          <w:p>
+            <w:pPr>
+              <w:pStyle w:val="ListParagraph"/>
+              <w:ind w:left="0"/>
+              <w:rPr>
+                <w:rFonts w:ascii="Arimo" w:hAnsi="Arimo" w:cs="Arimo"/>
+                <w:b/>
+                <w:sz w:val="28"/>
+                <w:szCs w:val="28"/>
+              </w:rPr>
+            </w:pPr>
+            <w:r>
+              <w:rPr>
+                <w:rFonts w:ascii="Arimo" w:hAnsi="Arimo" w:cs="Arimo"/>
+                <w:b/>
+                <w:sz w:val="28"/>
+                <w:szCs w:val="28"/>
+              </w:rPr>
+              <w:t>Eccezioni</w:t>
+            </w:r>
+          </w:p>
+        </w:tc>
+        <w:tc>
+          <w:tcPr>
+            <w:tcW w:w="4860" w:type="dxa"/>
+          </w:tcPr>
+          <w:p>
+            <w:pPr>
+              <w:pStyle w:val="ListParagraph"/>
+              <w:ind w:left="0"/>
+              <w:rPr>
+                <w:rFonts w:ascii="Arimo" w:hAnsi="Arimo" w:cs="Arimo"/>
+                <w:sz w:val="28"/>
+                <w:szCs w:val="28"/>
+              </w:rPr>
+            </w:pPr>
+          </w:p>
+        </w:tc>
+      </w:tr>
+      <w:tr>
+        <w:trPr>
+          <w:trHeight w:val="314"/>
+        </w:trPr>
+        <w:tc>
+          <w:tcPr>
+            <w:tcW w:w="3950" w:type="dxa"/>
+          </w:tcPr>
+          <w:p>
+            <w:pPr>
+              <w:pStyle w:val="ListParagraph"/>
+              <w:ind w:left="0"/>
+              <w:rPr>
+                <w:rFonts w:ascii="Arimo" w:hAnsi="Arimo" w:cs="Arimo"/>
+                <w:b/>
+                <w:sz w:val="28"/>
+                <w:szCs w:val="28"/>
+              </w:rPr>
+            </w:pPr>
+            <w:r>
+              <w:rPr>
+                <w:rFonts w:ascii="Arimo" w:hAnsi="Arimo" w:cs="Arimo"/>
+                <w:b/>
+                <w:sz w:val="28"/>
+                <w:szCs w:val="28"/>
+              </w:rPr>
+              <w:t>Condizioni di uscita</w:t>
+            </w:r>
+          </w:p>
+        </w:tc>
+        <w:tc>
+          <w:tcPr>
+            <w:tcW w:w="4860" w:type="dxa"/>
+          </w:tcPr>
+          <w:p>
+            <w:pPr>
+              <w:pStyle w:val="ListParagraph"/>
+              <w:ind w:left="0"/>
+              <w:rPr>
+                <w:rFonts w:ascii="Arimo" w:hAnsi="Arimo" w:cs="Arimo"/>
+                <w:sz w:val="28"/>
+                <w:szCs w:val="28"/>
+              </w:rPr>
+            </w:pPr>
+            <w:bookmarkStart w:id="0" w:name="_GoBack"/>
+            <w:bookmarkEnd w:id="0"/>
           </w:p>
         </w:tc>
       </w:tr>
@@ -19678,7 +20862,7 @@
                                           <w:sz w:val="48"/>
                                           <w:szCs w:val="48"/>
                                         </w:rPr>
-                                        <w:t>17</w:t>
+                                        <w:t>16</w:t>
                                       </w:r>
                                       <w:r>
                                         <w:rPr>
@@ -19770,7 +20954,7 @@
                                     <w:sz w:val="48"/>
                                     <w:szCs w:val="48"/>
                                   </w:rPr>
-                                  <w:t>17</w:t>
+                                  <w:t>16</w:t>
                                 </w:r>
                                 <w:r>
                                   <w:rPr>
@@ -23431,6 +24615,95 @@
     </w:lvl>
   </w:abstractNum>
   <w:abstractNum w:abstractNumId="36">
+    <w:nsid w:val="5AA8303C"/>
+    <w:multiLevelType w:val="hybridMultilevel"/>
+    <w:tmpl w:val="EB54B882"/>
+    <w:lvl w:ilvl="0" w:tplc="0409000F">
+      <w:start w:val="1"/>
+      <w:numFmt w:val="decimal"/>
+      <w:lvlText w:val="%1."/>
+      <w:lvlJc w:val="left"/>
+      <w:pPr>
+        <w:ind w:left="720" w:hanging="360"/>
+      </w:pPr>
+      <w:rPr>
+        <w:rFonts w:hint="default"/>
+      </w:rPr>
+    </w:lvl>
+    <w:lvl w:ilvl="1" w:tplc="04090019" w:tentative="1">
+      <w:start w:val="1"/>
+      <w:numFmt w:val="lowerLetter"/>
+      <w:lvlText w:val="%2."/>
+      <w:lvlJc w:val="left"/>
+      <w:pPr>
+        <w:ind w:left="1440" w:hanging="360"/>
+      </w:pPr>
+    </w:lvl>
+    <w:lvl w:ilvl="2" w:tplc="0409001B" w:tentative="1">
+      <w:start w:val="1"/>
+      <w:numFmt w:val="lowerRoman"/>
+      <w:lvlText w:val="%3."/>
+      <w:lvlJc w:val="right"/>
+      <w:pPr>
+        <w:ind w:left="2160" w:hanging="180"/>
+      </w:pPr>
+    </w:lvl>
+    <w:lvl w:ilvl="3" w:tplc="0409000F" w:tentative="1">
+      <w:start w:val="1"/>
+      <w:numFmt w:val="decimal"/>
+      <w:lvlText w:val="%4."/>
+      <w:lvlJc w:val="left"/>
+      <w:pPr>
+        <w:ind w:left="2880" w:hanging="360"/>
+      </w:pPr>
+    </w:lvl>
+    <w:lvl w:ilvl="4" w:tplc="04090019" w:tentative="1">
+      <w:start w:val="1"/>
+      <w:numFmt w:val="lowerLetter"/>
+      <w:lvlText w:val="%5."/>
+      <w:lvlJc w:val="left"/>
+      <w:pPr>
+        <w:ind w:left="3600" w:hanging="360"/>
+      </w:pPr>
+    </w:lvl>
+    <w:lvl w:ilvl="5" w:tplc="0409001B" w:tentative="1">
+      <w:start w:val="1"/>
+      <w:numFmt w:val="lowerRoman"/>
+      <w:lvlText w:val="%6."/>
+      <w:lvlJc w:val="right"/>
+      <w:pPr>
+        <w:ind w:left="4320" w:hanging="180"/>
+      </w:pPr>
+    </w:lvl>
+    <w:lvl w:ilvl="6" w:tplc="0409000F" w:tentative="1">
+      <w:start w:val="1"/>
+      <w:numFmt w:val="decimal"/>
+      <w:lvlText w:val="%7."/>
+      <w:lvlJc w:val="left"/>
+      <w:pPr>
+        <w:ind w:left="5040" w:hanging="360"/>
+      </w:pPr>
+    </w:lvl>
+    <w:lvl w:ilvl="7" w:tplc="04090019" w:tentative="1">
+      <w:start w:val="1"/>
+      <w:numFmt w:val="lowerLetter"/>
+      <w:lvlText w:val="%8."/>
+      <w:lvlJc w:val="left"/>
+      <w:pPr>
+        <w:ind w:left="5760" w:hanging="360"/>
+      </w:pPr>
+    </w:lvl>
+    <w:lvl w:ilvl="8" w:tplc="0409001B" w:tentative="1">
+      <w:start w:val="1"/>
+      <w:numFmt w:val="lowerRoman"/>
+      <w:lvlText w:val="%9."/>
+      <w:lvlJc w:val="right"/>
+      <w:pPr>
+        <w:ind w:left="6480" w:hanging="180"/>
+      </w:pPr>
+    </w:lvl>
+  </w:abstractNum>
+  <w:abstractNum w:abstractNumId="37">
     <w:nsid w:val="5ACD2CCF"/>
     <w:multiLevelType w:val="hybridMultilevel"/>
     <w:tmpl w:val="E190D2FA"/>
@@ -23516,7 +24789,7 @@
       </w:pPr>
     </w:lvl>
   </w:abstractNum>
-  <w:abstractNum w:abstractNumId="37">
+  <w:abstractNum w:abstractNumId="38">
     <w:nsid w:val="5AE66EDD"/>
     <w:multiLevelType w:val="hybridMultilevel"/>
     <w:tmpl w:val="28384000"/>
@@ -23606,7 +24879,7 @@
       </w:pPr>
     </w:lvl>
   </w:abstractNum>
-  <w:abstractNum w:abstractNumId="38">
+  <w:abstractNum w:abstractNumId="39">
     <w:nsid w:val="64F2657E"/>
     <w:multiLevelType w:val="hybridMultilevel"/>
     <w:tmpl w:val="A516DFA6"/>
@@ -23692,7 +24965,7 @@
       </w:pPr>
     </w:lvl>
   </w:abstractNum>
-  <w:abstractNum w:abstractNumId="39">
+  <w:abstractNum w:abstractNumId="40">
     <w:nsid w:val="68F8508F"/>
     <w:multiLevelType w:val="hybridMultilevel"/>
     <w:tmpl w:val="825CA8FA"/>
@@ -23806,7 +25079,7 @@
       </w:rPr>
     </w:lvl>
   </w:abstractNum>
-  <w:abstractNum w:abstractNumId="40">
+  <w:abstractNum w:abstractNumId="41">
     <w:nsid w:val="69B520EE"/>
     <w:multiLevelType w:val="hybridMultilevel"/>
     <w:tmpl w:val="AC3280EE"/>
@@ -23918,7 +25191,7 @@
       </w:rPr>
     </w:lvl>
   </w:abstractNum>
-  <w:abstractNum w:abstractNumId="41">
+  <w:abstractNum w:abstractNumId="42">
     <w:nsid w:val="774C6C03"/>
     <w:multiLevelType w:val="hybridMultilevel"/>
     <w:tmpl w:val="E190D2FA"/>
@@ -24004,7 +25277,7 @@
       </w:pPr>
     </w:lvl>
   </w:abstractNum>
-  <w:abstractNum w:abstractNumId="42">
+  <w:abstractNum w:abstractNumId="43">
     <w:nsid w:val="782749CB"/>
     <w:multiLevelType w:val="multilevel"/>
     <w:tmpl w:val="0410001F"/>
@@ -24090,7 +25363,7 @@
       </w:pPr>
     </w:lvl>
   </w:abstractNum>
-  <w:abstractNum w:abstractNumId="43">
+  <w:abstractNum w:abstractNumId="44">
     <w:nsid w:val="79FB52BB"/>
     <w:multiLevelType w:val="hybridMultilevel"/>
     <w:tmpl w:val="64FEFC3A"/>
@@ -24203,7 +25476,7 @@
       </w:rPr>
     </w:lvl>
   </w:abstractNum>
-  <w:abstractNum w:abstractNumId="44">
+  <w:abstractNum w:abstractNumId="45">
     <w:nsid w:val="7B941E2F"/>
     <w:multiLevelType w:val="hybridMultilevel"/>
     <w:tmpl w:val="E190D2FA"/>
@@ -24289,7 +25562,7 @@
       </w:pPr>
     </w:lvl>
   </w:abstractNum>
-  <w:abstractNum w:abstractNumId="45">
+  <w:abstractNum w:abstractNumId="46">
     <w:nsid w:val="7C423206"/>
     <w:multiLevelType w:val="hybridMultilevel"/>
     <w:tmpl w:val="E190D2FA"/>
@@ -24375,7 +25648,7 @@
       </w:pPr>
     </w:lvl>
   </w:abstractNum>
-  <w:abstractNum w:abstractNumId="46">
+  <w:abstractNum w:abstractNumId="47">
     <w:nsid w:val="7EAD187E"/>
     <w:multiLevelType w:val="hybridMultilevel"/>
     <w:tmpl w:val="A516DFA6"/>
@@ -24501,7 +25774,7 @@
     <w:abstractNumId w:val="9"/>
   </w:num>
   <w:num w:numId="14">
-    <w:abstractNumId w:val="39"/>
+    <w:abstractNumId w:val="40"/>
   </w:num>
   <w:num w:numId="15">
     <w:abstractNumId w:val="29"/>
@@ -24510,16 +25783,16 @@
     <w:abstractNumId w:val="30"/>
   </w:num>
   <w:num w:numId="17">
-    <w:abstractNumId w:val="40"/>
+    <w:abstractNumId w:val="41"/>
   </w:num>
   <w:num w:numId="18">
+    <w:abstractNumId w:val="44"/>
+  </w:num>
+  <w:num w:numId="19">
     <w:abstractNumId w:val="43"/>
   </w:num>
-  <w:num w:numId="19">
-    <w:abstractNumId w:val="42"/>
-  </w:num>
   <w:num w:numId="20">
-    <w:abstractNumId w:val="37"/>
+    <w:abstractNumId w:val="38"/>
   </w:num>
   <w:num w:numId="21">
     <w:abstractNumId w:val="34"/>
@@ -24534,7 +25807,7 @@
     <w:abstractNumId w:val="35"/>
   </w:num>
   <w:num w:numId="25">
-    <w:abstractNumId w:val="46"/>
+    <w:abstractNumId w:val="47"/>
   </w:num>
   <w:num w:numId="26">
     <w:abstractNumId w:val="21"/>
@@ -24546,7 +25819,7 @@
     <w:abstractNumId w:val="8"/>
   </w:num>
   <w:num w:numId="29">
-    <w:abstractNumId w:val="38"/>
+    <w:abstractNumId w:val="39"/>
   </w:num>
   <w:num w:numId="30">
     <w:abstractNumId w:val="0"/>
@@ -24564,25 +25837,25 @@
     <w:abstractNumId w:val="27"/>
   </w:num>
   <w:num w:numId="35">
-    <w:abstractNumId w:val="44"/>
+    <w:abstractNumId w:val="45"/>
   </w:num>
   <w:num w:numId="36">
     <w:abstractNumId w:val="19"/>
   </w:num>
   <w:num w:numId="37">
-    <w:abstractNumId w:val="36"/>
+    <w:abstractNumId w:val="37"/>
   </w:num>
   <w:num w:numId="38">
     <w:abstractNumId w:val="32"/>
   </w:num>
   <w:num w:numId="39">
-    <w:abstractNumId w:val="45"/>
+    <w:abstractNumId w:val="46"/>
   </w:num>
   <w:num w:numId="40">
     <w:abstractNumId w:val="24"/>
   </w:num>
   <w:num w:numId="41">
-    <w:abstractNumId w:val="41"/>
+    <w:abstractNumId w:val="42"/>
   </w:num>
   <w:num w:numId="42">
     <w:abstractNumId w:val="26"/>
@@ -24601,6 +25874,9 @@
   </w:num>
   <w:num w:numId="47">
     <w:abstractNumId w:val="6"/>
+  </w:num>
+  <w:num w:numId="48">
+    <w:abstractNumId w:val="36"/>
   </w:num>
 </w:numbering>
 </file>
@@ -26425,7 +27701,7 @@
 </file>
 
 <file path=customXml/itemProps1.xml><?xml version="1.0" encoding="utf-8"?>
-<ds:datastoreItem xmlns:ds="http://schemas.openxmlformats.org/officeDocument/2006/customXml" ds:itemID="{4EE983C4-479D-F245-9D02-6E0DD24DEBD6}">
+<ds:datastoreItem xmlns:ds="http://schemas.openxmlformats.org/officeDocument/2006/customXml" ds:itemID="{8E1D7FF7-4D57-BE45-B9ED-F3FF98E9DF34}">
   <ds:schemaRefs>
     <ds:schemaRef ds:uri="http://schemas.openxmlformats.org/officeDocument/2006/bibliography"/>
   </ds:schemaRefs>

</xml_diff>